<commit_message>
Adding Documents, Notes, and my Masters Thesis to the repo for backup purposes
</commit_message>
<xml_diff>
--- a/Documents/Documentation.docx
+++ b/Documents/Documentation.docx
@@ -2,6 +2,152 @@
 <file path=word/document.xml><?xml version="1.0" encoding="utf-8"?>
 <w:document xmlns:wpc="http://schemas.microsoft.com/office/word/2010/wordprocessingCanvas" xmlns:mc="http://schemas.openxmlformats.org/markup-compatibility/2006" xmlns:o="urn:schemas-microsoft-com:office:office" xmlns:r="http://schemas.openxmlformats.org/officeDocument/2006/relationships" xmlns:m="http://schemas.openxmlformats.org/officeDocument/2006/math" xmlns:v="urn:schemas-microsoft-com:vml" xmlns:wp14="http://schemas.microsoft.com/office/word/2010/wordprocessingDrawing" xmlns:wp="http://schemas.openxmlformats.org/drawingml/2006/wordprocessingDrawing" xmlns:w10="urn:schemas-microsoft-com:office:word" xmlns:w="http://schemas.openxmlformats.org/wordprocessingml/2006/main" xmlns:w14="http://schemas.microsoft.com/office/word/2010/wordml" xmlns:wpg="http://schemas.microsoft.com/office/word/2010/wordprocessingGroup" xmlns:wpi="http://schemas.microsoft.com/office/word/2010/wordprocessingInk" xmlns:wne="http://schemas.microsoft.com/office/word/2006/wordml" xmlns:wps="http://schemas.microsoft.com/office/word/2010/wordprocessingShape" mc:Ignorable="w14 wp14">
   <w:body>
+    <w:p>
+      <w:pPr>
+        <w:rPr>
+          <w:rFonts w:cs="Arial"/>
+          <w:bCs/>
+        </w:rPr>
+      </w:pPr>
+      <w:r>
+        <w:t xml:space="preserve">The Figures in </w:t>
+      </w:r>
+      <w:r>
+        <w:t>“</w:t>
+      </w:r>
+      <w:r>
+        <w:rPr>
+          <w:rFonts w:cs="Arial"/>
+          <w:bCs/>
+        </w:rPr>
+        <w:t>Ca</w:t>
+      </w:r>
+      <w:r>
+        <w:rPr>
+          <w:rFonts w:cs="Arial"/>
+          <w:bCs/>
+          <w:vertAlign w:val="superscript"/>
+        </w:rPr>
+        <w:t>2+</w:t>
+      </w:r>
+      <w:r>
+        <w:rPr>
+          <w:rFonts w:cs="Arial"/>
+          <w:bCs/>
+        </w:rPr>
+        <w:t xml:space="preserve"> transient duration explains the difference between isotonic and isometric cardiac end-systolic force-length relations</w:t>
+      </w:r>
+      <w:r>
+        <w:rPr>
+          <w:rFonts w:cs="Arial"/>
+          <w:bCs/>
+        </w:rPr>
+        <w:t xml:space="preserve">” were generated via </w:t>
+      </w:r>
+      <w:proofErr w:type="spellStart"/>
+      <w:r>
+        <w:rPr>
+          <w:rFonts w:cs="Arial"/>
+          <w:bCs/>
+        </w:rPr>
+        <w:t>openCMISS</w:t>
+      </w:r>
+      <w:proofErr w:type="spellEnd"/>
+      <w:r>
+        <w:rPr>
+          <w:rFonts w:cs="Arial"/>
+          <w:bCs/>
+        </w:rPr>
+        <w:t>. Follow the instructions below to reproduce figures 4-8 from the journal article:</w:t>
+      </w:r>
+    </w:p>
+    <w:p>
+      <w:pPr>
+        <w:pStyle w:val="ListParagraph"/>
+        <w:numPr>
+          <w:ilvl w:val="0"/>
+          <w:numId w:val="5"/>
+        </w:numPr>
+      </w:pPr>
+      <w:r>
+        <w:rPr>
+          <w:rFonts w:cs="Arial"/>
+          <w:bCs/>
+        </w:rPr>
+        <w:t xml:space="preserve">Download </w:t>
+      </w:r>
+      <w:proofErr w:type="spellStart"/>
+      <w:r>
+        <w:rPr>
+          <w:rFonts w:cs="Arial"/>
+          <w:bCs/>
+        </w:rPr>
+        <w:t>openCMISS</w:t>
+      </w:r>
+      <w:proofErr w:type="spellEnd"/>
+      <w:r>
+        <w:rPr>
+          <w:rFonts w:cs="Arial"/>
+          <w:bCs/>
+        </w:rPr>
+        <w:t xml:space="preserve"> from </w:t>
+      </w:r>
+      <w:hyperlink r:id="rId6" w:history="1">
+        <w:r>
+          <w:rPr>
+            <w:rStyle w:val="Hyperlink"/>
+            <w:rFonts w:cs="Arial"/>
+            <w:bCs/>
+          </w:rPr>
+          <w:t>http://opencmiss.org/</w:t>
+        </w:r>
+      </w:hyperlink>
+    </w:p>
+    <w:p>
+      <w:pPr>
+        <w:pStyle w:val="ListParagraph"/>
+        <w:numPr>
+          <w:ilvl w:val="0"/>
+          <w:numId w:val="5"/>
+        </w:numPr>
+      </w:pPr>
+      <w:r>
+        <w:rPr>
+          <w:rFonts w:cs="Arial"/>
+          <w:bCs/>
+        </w:rPr>
+        <w:t xml:space="preserve">Download the models and code from </w:t>
+      </w:r>
+      <w:hyperlink r:id="rId7" w:history="1">
+        <w:r>
+          <w:rPr>
+            <w:rStyle w:val="Hyperlink"/>
+            <w:rFonts w:ascii="Arial" w:hAnsi="Arial" w:cs="Arial"/>
+            <w:color w:val="1155CC"/>
+          </w:rPr>
+          <w:t>https://models.cellml.org/workspace/4ca</w:t>
+        </w:r>
+      </w:hyperlink>
+      <w:r>
+        <w:rPr>
+          <w:rFonts w:cs="Arial"/>
+          <w:bCs/>
+        </w:rPr>
+        <w:t xml:space="preserve"> </w:t>
+      </w:r>
+    </w:p>
+    <w:p>
+      <w:pPr>
+        <w:pStyle w:val="ListParagraph"/>
+        <w:numPr>
+          <w:ilvl w:val="0"/>
+          <w:numId w:val="5"/>
+        </w:numPr>
+      </w:pPr>
+      <w:r>
+        <w:t>Determine which model/ protocol pair(s) you need to run in order to generate all necessary data for the figure you wish to reproduce. To do this, see the table below:</w:t>
+      </w:r>
+    </w:p>
     <w:tbl>
       <w:tblPr>
         <w:tblStyle w:val="TableGrid"/>
@@ -124,21 +270,7 @@
                 <w:sz w:val="20"/>
                 <w:szCs w:val="20"/>
               </w:rPr>
-              <w:t>main_</w:t>
-            </w:r>
-            <w:r>
-              <w:rPr>
-                <w:sz w:val="20"/>
-                <w:szCs w:val="20"/>
-              </w:rPr>
-              <w:t>WL_</w:t>
-            </w:r>
-            <w:r>
-              <w:rPr>
-                <w:sz w:val="20"/>
-                <w:szCs w:val="20"/>
-              </w:rPr>
-              <w:t>dynamicCai.py</w:t>
+              <w:t>main_WL_dynamicCai.py</w:t>
             </w:r>
           </w:p>
         </w:tc>
@@ -154,6 +286,7 @@
                 <w:szCs w:val="20"/>
               </w:rPr>
             </w:pPr>
+            <w:proofErr w:type="spellStart"/>
             <w:r>
               <w:rPr>
                 <w:sz w:val="20"/>
@@ -161,6 +294,7 @@
               </w:rPr>
               <w:t>THR_dynamicCai.cellml</w:t>
             </w:r>
+            <w:proofErr w:type="spellEnd"/>
           </w:p>
         </w:tc>
         <w:tc>
@@ -174,6 +308,7 @@
                 <w:szCs w:val="20"/>
               </w:rPr>
             </w:pPr>
+            <w:proofErr w:type="spellStart"/>
             <w:r>
               <w:rPr>
                 <w:sz w:val="20"/>
@@ -181,6 +316,7 @@
               </w:rPr>
               <w:t>Cai_Dynamic.cellml</w:t>
             </w:r>
+            <w:proofErr w:type="spellEnd"/>
           </w:p>
         </w:tc>
         <w:tc>
@@ -199,7 +335,15 @@
                 <w:sz w:val="20"/>
                 <w:szCs w:val="20"/>
               </w:rPr>
-              <w:t>cross-bridge</w:t>
+              <w:t>cross-</w:t>
+            </w:r>
+            <w:proofErr w:type="spellStart"/>
+            <w:r>
+              <w:rPr>
+                <w:sz w:val="20"/>
+                <w:szCs w:val="20"/>
+              </w:rPr>
+              <w:t>bridge</w:t>
             </w:r>
             <w:r>
               <w:rPr>
@@ -208,6 +352,7 @@
               </w:rPr>
               <w:t>.cellml</w:t>
             </w:r>
+            <w:proofErr w:type="spellEnd"/>
           </w:p>
         </w:tc>
         <w:tc>
@@ -226,14 +371,7 @@
                 <w:sz w:val="20"/>
                 <w:szCs w:val="20"/>
               </w:rPr>
-              <w:t>4, 5, 6</w:t>
-            </w:r>
-            <w:r>
-              <w:rPr>
-                <w:sz w:val="20"/>
-                <w:szCs w:val="20"/>
-              </w:rPr>
-              <w:t xml:space="preserve"> (black lines)</w:t>
+              <w:t>4, 5, 6 (black lines)</w:t>
             </w:r>
           </w:p>
         </w:tc>
@@ -273,21 +411,7 @@
                 <w:sz w:val="20"/>
                 <w:szCs w:val="20"/>
               </w:rPr>
-              <w:t>main_</w:t>
-            </w:r>
-            <w:r>
-              <w:rPr>
-                <w:sz w:val="20"/>
-                <w:szCs w:val="20"/>
-              </w:rPr>
-              <w:t>WL_</w:t>
-            </w:r>
-            <w:r>
-              <w:rPr>
-                <w:sz w:val="20"/>
-                <w:szCs w:val="20"/>
-              </w:rPr>
-              <w:t>fixedCai.py</w:t>
+              <w:t>main_WL_fixedCai.py</w:t>
             </w:r>
           </w:p>
         </w:tc>
@@ -303,6 +427,7 @@
                 <w:szCs w:val="20"/>
               </w:rPr>
             </w:pPr>
+            <w:proofErr w:type="spellStart"/>
             <w:r>
               <w:rPr>
                 <w:sz w:val="20"/>
@@ -310,6 +435,7 @@
               </w:rPr>
               <w:t>THR_fixedCai.cellml</w:t>
             </w:r>
+            <w:proofErr w:type="spellEnd"/>
           </w:p>
         </w:tc>
         <w:tc>
@@ -323,6 +449,7 @@
                 <w:szCs w:val="20"/>
               </w:rPr>
             </w:pPr>
+            <w:proofErr w:type="spellStart"/>
             <w:r>
               <w:rPr>
                 <w:sz w:val="20"/>
@@ -330,6 +457,7 @@
               </w:rPr>
               <w:t>Cai_Fixed.cellml</w:t>
             </w:r>
+            <w:proofErr w:type="spellEnd"/>
           </w:p>
         </w:tc>
         <w:tc>
@@ -348,7 +476,15 @@
                 <w:sz w:val="20"/>
                 <w:szCs w:val="20"/>
               </w:rPr>
-              <w:t>cross-bridge</w:t>
+              <w:t>cross-</w:t>
+            </w:r>
+            <w:proofErr w:type="spellStart"/>
+            <w:r>
+              <w:rPr>
+                <w:sz w:val="20"/>
+                <w:szCs w:val="20"/>
+              </w:rPr>
+              <w:t>bridge</w:t>
             </w:r>
             <w:r>
               <w:rPr>
@@ -357,6 +493,7 @@
               </w:rPr>
               <w:t>.cellml</w:t>
             </w:r>
+            <w:proofErr w:type="spellEnd"/>
           </w:p>
         </w:tc>
         <w:tc>
@@ -446,6 +583,7 @@
                 <w:szCs w:val="20"/>
               </w:rPr>
             </w:pPr>
+            <w:proofErr w:type="spellStart"/>
             <w:r>
               <w:rPr>
                 <w:sz w:val="20"/>
@@ -453,6 +591,7 @@
               </w:rPr>
               <w:t>THR_dynamicCai.cellml</w:t>
             </w:r>
+            <w:proofErr w:type="spellEnd"/>
           </w:p>
         </w:tc>
         <w:tc>
@@ -466,6 +605,7 @@
                 <w:szCs w:val="20"/>
               </w:rPr>
             </w:pPr>
+            <w:proofErr w:type="spellStart"/>
             <w:r>
               <w:rPr>
                 <w:sz w:val="20"/>
@@ -473,6 +613,7 @@
               </w:rPr>
               <w:t>Cai_Dynamic.cellml</w:t>
             </w:r>
+            <w:proofErr w:type="spellEnd"/>
           </w:p>
         </w:tc>
         <w:tc>
@@ -491,7 +632,15 @@
                 <w:sz w:val="20"/>
                 <w:szCs w:val="20"/>
               </w:rPr>
-              <w:t>cross-bridge</w:t>
+              <w:t>cross-</w:t>
+            </w:r>
+            <w:proofErr w:type="spellStart"/>
+            <w:r>
+              <w:rPr>
+                <w:sz w:val="20"/>
+                <w:szCs w:val="20"/>
+              </w:rPr>
+              <w:t>bridge</w:t>
             </w:r>
             <w:r>
               <w:rPr>
@@ -500,6 +649,7 @@
               </w:rPr>
               <w:t>.cellml</w:t>
             </w:r>
+            <w:proofErr w:type="spellEnd"/>
           </w:p>
         </w:tc>
         <w:tc>
@@ -539,116 +689,389 @@
         </w:tc>
       </w:tr>
     </w:tbl>
-    <w:p/>
     <w:p>
       <w:pPr>
-        <w:rPr>
-          <w:bdr w:val="single" w:sz="4" w:space="0" w:color="auto"/>
-          <w:shd w:val="clear" w:color="auto" w:fill="F2F2F2" w:themeFill="background1" w:themeFillShade="F2"/>
-        </w:rPr>
-      </w:pPr>
-      <w:r>
-        <w:t>&gt;&gt; python.opencmiss.old</w:t>
-      </w:r>
-      <w:r>
-        <w:rPr>
-          <w:rStyle w:val="st"/>
-          <w:rFonts w:ascii="MS Mincho" w:eastAsia="MS Mincho" w:hAnsi="MS Mincho" w:cs="MS Mincho" w:hint="eastAsia"/>
-        </w:rPr>
-        <w:t>␣</w:t>
-      </w:r>
-      <w:r>
-        <w:t xml:space="preserve"> </w:t>
-      </w:r>
-      <w:r>
-        <w:rPr>
-          <w:bdr w:val="single" w:sz="4" w:space="0" w:color="auto"/>
-          <w:shd w:val="clear" w:color="auto" w:fill="F2F2F2" w:themeFill="background1" w:themeFillShade="F2"/>
-        </w:rPr>
-        <w:t>Python Protocol</w:t>
-      </w:r>
-      <w:r>
-        <w:rPr>
-          <w:bdr w:val="single" w:sz="4" w:space="0" w:color="auto"/>
-        </w:rPr>
-        <w:t xml:space="preserve"> </w:t>
-      </w:r>
-      <w:r>
-        <w:rPr>
-          <w:rStyle w:val="st"/>
-          <w:rFonts w:ascii="MS Mincho" w:eastAsia="MS Mincho" w:hAnsi="MS Mincho" w:cs="MS Mincho" w:hint="eastAsia"/>
-        </w:rPr>
-        <w:t>␣</w:t>
-      </w:r>
-      <w:r>
-        <w:rPr>
-          <w:bdr w:val="single" w:sz="4" w:space="0" w:color="auto"/>
-          <w:shd w:val="clear" w:color="auto" w:fill="F2F2F2" w:themeFill="background1" w:themeFillShade="F2"/>
-        </w:rPr>
-        <w:t xml:space="preserve"> Main Model </w:t>
-      </w:r>
-    </w:p>
-    <w:p>
-      <w:pPr>
-        <w:rPr>
-          <w:bdr w:val="single" w:sz="4" w:space="0" w:color="auto"/>
-          <w:shd w:val="clear" w:color="auto" w:fill="F2F2F2" w:themeFill="background1" w:themeFillShade="F2"/>
-        </w:rPr>
-      </w:pPr>
-    </w:p>
-    <w:p>
-      <w:r>
-        <w:t>To run one of the above models:</w:t>
-      </w:r>
+        <w:pStyle w:val="ListParagraph"/>
+      </w:pPr>
     </w:p>
     <w:p>
       <w:pPr>
         <w:pStyle w:val="ListParagraph"/>
         <w:numPr>
           <w:ilvl w:val="0"/>
-          <w:numId w:val="1"/>
+          <w:numId w:val="5"/>
         </w:numPr>
       </w:pPr>
       <w:r>
-        <w:t>Run python Protocol + Main Model</w:t>
-      </w:r>
+        <w:t>Run the models.  Keep the default parameter values in order to replicate figures.</w:t>
+      </w:r>
+      <w:r>
+        <w:t xml:space="preserve"> </w:t>
+      </w:r>
+    </w:p>
+    <w:p>
+      <w:pPr>
+        <w:ind w:firstLine="720"/>
+        <w:rPr>
+          <w:bdr w:val="single" w:sz="4" w:space="0" w:color="auto"/>
+          <w:shd w:val="clear" w:color="auto" w:fill="F2F2F2" w:themeFill="background1" w:themeFillShade="F2"/>
+        </w:rPr>
+      </w:pPr>
+      <w:r>
+        <w:t xml:space="preserve">&gt;&gt; </w:t>
+      </w:r>
+      <w:proofErr w:type="spellStart"/>
+      <w:r>
+        <w:t>python.opencmiss.old</w:t>
+      </w:r>
+      <w:proofErr w:type="spellEnd"/>
+      <w:r>
+        <w:rPr>
+          <w:rStyle w:val="st"/>
+          <w:rFonts w:ascii="MS Mincho" w:eastAsia="MS Mincho" w:hAnsi="MS Mincho" w:cs="MS Mincho" w:hint="eastAsia"/>
+        </w:rPr>
+        <w:t>␣</w:t>
+      </w:r>
+      <w:r>
+        <w:t xml:space="preserve"> </w:t>
+      </w:r>
+      <w:r>
+        <w:rPr>
+          <w:bdr w:val="single" w:sz="4" w:space="0" w:color="auto"/>
+          <w:shd w:val="clear" w:color="auto" w:fill="F2F2F2" w:themeFill="background1" w:themeFillShade="F2"/>
+        </w:rPr>
+        <w:t>Python Protocol</w:t>
+      </w:r>
+      <w:r>
+        <w:rPr>
+          <w:bdr w:val="single" w:sz="4" w:space="0" w:color="auto"/>
+        </w:rPr>
+        <w:t xml:space="preserve"> </w:t>
+      </w:r>
+      <w:r>
+        <w:rPr>
+          <w:rStyle w:val="st"/>
+          <w:rFonts w:ascii="MS Mincho" w:eastAsia="MS Mincho" w:hAnsi="MS Mincho" w:cs="MS Mincho" w:hint="eastAsia"/>
+        </w:rPr>
+        <w:t>␣</w:t>
+      </w:r>
+      <w:r>
+        <w:rPr>
+          <w:bdr w:val="single" w:sz="4" w:space="0" w:color="auto"/>
+          <w:shd w:val="clear" w:color="auto" w:fill="F2F2F2" w:themeFill="background1" w:themeFillShade="F2"/>
+        </w:rPr>
+        <w:t xml:space="preserve"> Main Model </w:t>
+      </w:r>
+      <w:r>
+        <w:rPr>
+          <w:bdr w:val="single" w:sz="4" w:space="0" w:color="auto"/>
+          <w:shd w:val="clear" w:color="auto" w:fill="F2F2F2" w:themeFill="background1" w:themeFillShade="F2"/>
+        </w:rPr>
+        <w:t xml:space="preserve"> </w:t>
+      </w:r>
+    </w:p>
+    <w:p>
+      <w:pPr>
+        <w:spacing w:after="0"/>
+        <w:ind w:left="720" w:firstLine="720"/>
+        <w:rPr>
+          <w:bdr w:val="single" w:sz="4" w:space="0" w:color="auto"/>
+          <w:shd w:val="clear" w:color="auto" w:fill="F2F2F2" w:themeFill="background1" w:themeFillShade="F2"/>
+        </w:rPr>
+      </w:pPr>
+      <w:proofErr w:type="gramStart"/>
+      <w:r>
+        <w:t>example</w:t>
+      </w:r>
+      <w:proofErr w:type="gramEnd"/>
+      <w:r>
+        <w:t>:</w:t>
+      </w:r>
+    </w:p>
+    <w:p>
+      <w:pPr>
+        <w:spacing w:after="0"/>
+        <w:ind w:left="720" w:firstLine="720"/>
+        <w:rPr>
+          <w:bdr w:val="single" w:sz="4" w:space="0" w:color="auto"/>
+          <w:shd w:val="clear" w:color="auto" w:fill="F2F2F2" w:themeFill="background1" w:themeFillShade="F2"/>
+        </w:rPr>
+      </w:pPr>
+      <w:r>
+        <w:rPr>
+          <w:noProof/>
+          <w:lang w:eastAsia="en-NZ"/>
+        </w:rPr>
+        <w:drawing>
+          <wp:inline distT="0" distB="0" distL="0" distR="0" wp14:anchorId="4F587882" wp14:editId="1013FE01">
+            <wp:extent cx="5486400" cy="352425"/>
+            <wp:effectExtent l="0" t="0" r="0" b="9525"/>
+            <wp:docPr id="1" name="Picture 1"/>
+            <wp:cNvGraphicFramePr>
+              <a:graphicFrameLocks xmlns:a="http://schemas.openxmlformats.org/drawingml/2006/main" noChangeAspect="1"/>
+            </wp:cNvGraphicFramePr>
+            <a:graphic xmlns:a="http://schemas.openxmlformats.org/drawingml/2006/main">
+              <a:graphicData uri="http://schemas.openxmlformats.org/drawingml/2006/picture">
+                <pic:pic xmlns:pic="http://schemas.openxmlformats.org/drawingml/2006/picture">
+                  <pic:nvPicPr>
+                    <pic:cNvPr id="0" name=""/>
+                    <pic:cNvPicPr/>
+                  </pic:nvPicPr>
+                  <pic:blipFill>
+                    <a:blip r:embed="rId8"/>
+                    <a:stretch>
+                      <a:fillRect/>
+                    </a:stretch>
+                  </pic:blipFill>
+                  <pic:spPr>
+                    <a:xfrm>
+                      <a:off x="0" y="0"/>
+                      <a:ext cx="5486400" cy="352425"/>
+                    </a:xfrm>
+                    <a:prstGeom prst="rect">
+                      <a:avLst/>
+                    </a:prstGeom>
+                  </pic:spPr>
+                </pic:pic>
+              </a:graphicData>
+            </a:graphic>
+          </wp:inline>
+        </w:drawing>
+      </w:r>
+    </w:p>
+    <w:p>
+      <w:pPr>
+        <w:rPr>
+          <w:bdr w:val="single" w:sz="4" w:space="0" w:color="auto"/>
+          <w:shd w:val="clear" w:color="auto" w:fill="F2F2F2" w:themeFill="background1" w:themeFillShade="F2"/>
+        </w:rPr>
+      </w:pPr>
     </w:p>
     <w:p>
       <w:pPr>
         <w:pStyle w:val="ListParagraph"/>
         <w:numPr>
           <w:ilvl w:val="0"/>
-          <w:numId w:val="1"/>
+          <w:numId w:val="5"/>
         </w:numPr>
       </w:pPr>
       <w:r>
-        <w:t>The output of the simulation(Saved in Output_Data) will have the following naming convention:</w:t>
+        <w:t xml:space="preserve">The output files will be saved in </w:t>
+      </w:r>
+      <w:r>
+        <w:t xml:space="preserve">the same folder as the models </w:t>
+      </w:r>
+      <w:r>
+        <w:t>according to the following naming protocol:</w:t>
       </w:r>
     </w:p>
     <w:p>
-      <w:r>
-        <w:t>WL/Isometric _D/F_afterload/SL.csv</w:t>
+      <w:pPr>
+        <w:ind w:left="360"/>
+      </w:pPr>
+      <w:r>
+        <w:t>WL = work-loop contraction</w:t>
       </w:r>
     </w:p>
     <w:p>
-      <w:r>
-        <w:t>* If F, then _CaiSL is included after “afterload”</w:t>
+      <w:pPr>
+        <w:ind w:left="360"/>
+      </w:pPr>
+      <w:proofErr w:type="gramStart"/>
+      <w:r>
+        <w:t>isometric</w:t>
+      </w:r>
+      <w:proofErr w:type="gramEnd"/>
+      <w:r>
+        <w:t xml:space="preserve"> = isometric contraction</w:t>
       </w:r>
       <w:bookmarkStart w:id="0" w:name="_GoBack"/>
       <w:bookmarkEnd w:id="0"/>
     </w:p>
     <w:p>
       <w:pPr>
+        <w:ind w:left="360"/>
+      </w:pPr>
+      <w:r>
+        <w:t>F = fixed Ca</w:t>
+      </w:r>
+      <w:r>
+        <w:rPr>
+          <w:vertAlign w:val="superscript"/>
+        </w:rPr>
+        <w:t>2+</w:t>
+      </w:r>
+    </w:p>
+    <w:p>
+      <w:pPr>
+        <w:ind w:left="360"/>
+      </w:pPr>
+      <w:r>
+        <w:t>D = dynamic Ca</w:t>
+      </w:r>
+      <w:r>
+        <w:rPr>
+          <w:vertAlign w:val="superscript"/>
+        </w:rPr>
+        <w:t>2+</w:t>
+      </w:r>
+    </w:p>
+    <w:p>
+      <w:pPr>
+        <w:ind w:left="360"/>
+      </w:pPr>
+      <w:r>
+        <w:t xml:space="preserve">Work-loop contraction </w:t>
+      </w:r>
+      <w:proofErr w:type="spellStart"/>
+      <w:r>
+        <w:t>csv</w:t>
+      </w:r>
+      <w:proofErr w:type="spellEnd"/>
+      <w:r>
+        <w:t xml:space="preserve"> files will contain “afterload” followed by a number in the name.  This is the value of the afterload the contraction was run at (e.g.  </w:t>
+      </w:r>
+      <w:r>
+        <w:t>WL_D_afterload0.2576</w:t>
+      </w:r>
+      <w:r>
+        <w:t>.csv)</w:t>
+      </w:r>
+    </w:p>
+    <w:p>
+      <w:pPr>
+        <w:ind w:left="360"/>
+      </w:pPr>
+      <w:proofErr w:type="gramStart"/>
+      <w:r>
+        <w:t>Isometric  contraction</w:t>
+      </w:r>
+      <w:proofErr w:type="gramEnd"/>
+      <w:r>
+        <w:t xml:space="preserve"> </w:t>
+      </w:r>
+      <w:proofErr w:type="spellStart"/>
+      <w:r>
+        <w:t>csv</w:t>
+      </w:r>
+      <w:proofErr w:type="spellEnd"/>
+      <w:r>
+        <w:t xml:space="preserve"> files will contain “SL” followed by a number in the name.  This is the value of the sarcomere length the contraction was run at (e.g. </w:t>
+      </w:r>
+      <w:r>
+        <w:t>Isometric_D_SL2.231</w:t>
+      </w:r>
+      <w:r>
+        <w:t>.csv)</w:t>
+      </w:r>
+    </w:p>
+    <w:p>
+      <w:pPr>
+        <w:ind w:left="360"/>
+      </w:pPr>
+      <w:r>
+        <w:t xml:space="preserve">If the </w:t>
+      </w:r>
+      <w:proofErr w:type="spellStart"/>
+      <w:r>
+        <w:t>csv</w:t>
+      </w:r>
+      <w:proofErr w:type="spellEnd"/>
+      <w:r>
+        <w:t xml:space="preserve"> file contains data from a work-loop contraction run with fixed Ca</w:t>
+      </w:r>
+      <w:r>
+        <w:rPr>
+          <w:vertAlign w:val="superscript"/>
+        </w:rPr>
+        <w:t>2+</w:t>
+      </w:r>
+      <w:r>
+        <w:t>, the file</w:t>
+      </w:r>
+      <w:r>
+        <w:t xml:space="preserve"> will contain “afterload” followed by a number in the name as well as “</w:t>
+      </w:r>
+      <w:proofErr w:type="spellStart"/>
+      <w:r>
+        <w:t>CaiSL</w:t>
+      </w:r>
+      <w:proofErr w:type="spellEnd"/>
+      <w:r>
+        <w:t xml:space="preserve">” followed by a number. The </w:t>
+      </w:r>
+      <w:proofErr w:type="spellStart"/>
+      <w:r>
+        <w:t>CaiSL</w:t>
+      </w:r>
+      <w:proofErr w:type="spellEnd"/>
+      <w:r>
+        <w:t xml:space="preserve"> number signifies the sarcomere length of the isometric contraction from which the fixed Ca</w:t>
+      </w:r>
+      <w:r>
+        <w:rPr>
+          <w:vertAlign w:val="superscript"/>
+        </w:rPr>
+        <w:t>2+</w:t>
+      </w:r>
+      <w:r>
+        <w:t xml:space="preserve"> was </w:t>
+      </w:r>
+      <w:r>
+        <w:t xml:space="preserve">emulated (e.g.  </w:t>
+      </w:r>
+      <w:proofErr w:type="gramStart"/>
+      <w:r>
+        <w:t>WL_F_afterload0.1911_CaiSL2.024</w:t>
+      </w:r>
+      <w:r>
+        <w:t>.csv</w:t>
+      </w:r>
+      <w:r>
+        <w:t>).</w:t>
+      </w:r>
+      <w:proofErr w:type="gramEnd"/>
+    </w:p>
+    <w:p>
+      <w:pPr>
         <w:pStyle w:val="ListParagraph"/>
         <w:numPr>
           <w:ilvl w:val="0"/>
-          <w:numId w:val="1"/>
+          <w:numId w:val="5"/>
         </w:numPr>
       </w:pPr>
       <w:r>
-        <w:t>Matlab</w:t>
+        <w:lastRenderedPageBreak/>
+        <w:t>After a</w:t>
+      </w:r>
+      <w:r>
+        <w:t xml:space="preserve">ll necessary data are generated, run the </w:t>
+      </w:r>
+      <w:r>
+        <w:rPr>
+          <w:highlight w:val="yellow"/>
+        </w:rPr>
+        <w:t>section</w:t>
+      </w:r>
+      <w:r>
+        <w:t xml:space="preserve"> in Guidry_manuscriptFigures2.m that corresponds with the figure you wish to reproduce (look at the heading of each section</w:t>
+      </w:r>
+      <w:proofErr w:type="gramStart"/>
+      <w:r>
+        <w:t>) .</w:t>
+      </w:r>
+      <w:proofErr w:type="gramEnd"/>
+      <w:r>
+        <w:t xml:space="preserve"> </w:t>
       </w:r>
     </w:p>
+    <w:p/>
+    <w:p>
+      <w:r>
+        <w:br w:type="page"/>
+      </w:r>
+    </w:p>
+    <w:p/>
     <w:sectPr>
       <w:pgSz w:w="11906" w:h="16838"/>
       <w:pgMar w:top="1440" w:right="1440" w:bottom="1440" w:left="1440" w:header="708" w:footer="708" w:gutter="0"/>
@@ -662,6 +1085,95 @@
 <file path=word/numbering.xml><?xml version="1.0" encoding="utf-8"?>
 <w:numbering xmlns:wpc="http://schemas.microsoft.com/office/word/2010/wordprocessingCanvas" xmlns:mc="http://schemas.openxmlformats.org/markup-compatibility/2006" xmlns:o="urn:schemas-microsoft-com:office:office" xmlns:r="http://schemas.openxmlformats.org/officeDocument/2006/relationships" xmlns:m="http://schemas.openxmlformats.org/officeDocument/2006/math" xmlns:v="urn:schemas-microsoft-com:vml" xmlns:wp14="http://schemas.microsoft.com/office/word/2010/wordprocessingDrawing" xmlns:wp="http://schemas.openxmlformats.org/drawingml/2006/wordprocessingDrawing" xmlns:w10="urn:schemas-microsoft-com:office:word" xmlns:w="http://schemas.openxmlformats.org/wordprocessingml/2006/main" xmlns:w14="http://schemas.microsoft.com/office/word/2010/wordml" xmlns:wpg="http://schemas.microsoft.com/office/word/2010/wordprocessingGroup" xmlns:wpi="http://schemas.microsoft.com/office/word/2010/wordprocessingInk" xmlns:wne="http://schemas.microsoft.com/office/word/2006/wordml" xmlns:wps="http://schemas.microsoft.com/office/word/2010/wordprocessingShape" mc:Ignorable="w14 wp14">
   <w:abstractNum w:abstractNumId="0">
+    <w:nsid w:val="04334D24"/>
+    <w:multiLevelType w:val="hybridMultilevel"/>
+    <w:tmpl w:val="97542196"/>
+    <w:lvl w:ilvl="0" w:tplc="5EA2E794">
+      <w:start w:val="1"/>
+      <w:numFmt w:val="decimal"/>
+      <w:lvlText w:val="%1)"/>
+      <w:lvlJc w:val="left"/>
+      <w:pPr>
+        <w:ind w:left="720" w:hanging="360"/>
+      </w:pPr>
+      <w:rPr>
+        <w:rFonts w:cs="Arial" w:hint="default"/>
+      </w:rPr>
+    </w:lvl>
+    <w:lvl w:ilvl="1" w:tplc="14090019" w:tentative="1">
+      <w:start w:val="1"/>
+      <w:numFmt w:val="lowerLetter"/>
+      <w:lvlText w:val="%2."/>
+      <w:lvlJc w:val="left"/>
+      <w:pPr>
+        <w:ind w:left="1440" w:hanging="360"/>
+      </w:pPr>
+    </w:lvl>
+    <w:lvl w:ilvl="2" w:tplc="1409001B" w:tentative="1">
+      <w:start w:val="1"/>
+      <w:numFmt w:val="lowerRoman"/>
+      <w:lvlText w:val="%3."/>
+      <w:lvlJc w:val="right"/>
+      <w:pPr>
+        <w:ind w:left="2160" w:hanging="180"/>
+      </w:pPr>
+    </w:lvl>
+    <w:lvl w:ilvl="3" w:tplc="1409000F" w:tentative="1">
+      <w:start w:val="1"/>
+      <w:numFmt w:val="decimal"/>
+      <w:lvlText w:val="%4."/>
+      <w:lvlJc w:val="left"/>
+      <w:pPr>
+        <w:ind w:left="2880" w:hanging="360"/>
+      </w:pPr>
+    </w:lvl>
+    <w:lvl w:ilvl="4" w:tplc="14090019" w:tentative="1">
+      <w:start w:val="1"/>
+      <w:numFmt w:val="lowerLetter"/>
+      <w:lvlText w:val="%5."/>
+      <w:lvlJc w:val="left"/>
+      <w:pPr>
+        <w:ind w:left="3600" w:hanging="360"/>
+      </w:pPr>
+    </w:lvl>
+    <w:lvl w:ilvl="5" w:tplc="1409001B" w:tentative="1">
+      <w:start w:val="1"/>
+      <w:numFmt w:val="lowerRoman"/>
+      <w:lvlText w:val="%6."/>
+      <w:lvlJc w:val="right"/>
+      <w:pPr>
+        <w:ind w:left="4320" w:hanging="180"/>
+      </w:pPr>
+    </w:lvl>
+    <w:lvl w:ilvl="6" w:tplc="1409000F" w:tentative="1">
+      <w:start w:val="1"/>
+      <w:numFmt w:val="decimal"/>
+      <w:lvlText w:val="%7."/>
+      <w:lvlJc w:val="left"/>
+      <w:pPr>
+        <w:ind w:left="5040" w:hanging="360"/>
+      </w:pPr>
+    </w:lvl>
+    <w:lvl w:ilvl="7" w:tplc="14090019" w:tentative="1">
+      <w:start w:val="1"/>
+      <w:numFmt w:val="lowerLetter"/>
+      <w:lvlText w:val="%8."/>
+      <w:lvlJc w:val="left"/>
+      <w:pPr>
+        <w:ind w:left="5760" w:hanging="360"/>
+      </w:pPr>
+    </w:lvl>
+    <w:lvl w:ilvl="8" w:tplc="1409001B" w:tentative="1">
+      <w:start w:val="1"/>
+      <w:numFmt w:val="lowerRoman"/>
+      <w:lvlText w:val="%9."/>
+      <w:lvlJc w:val="right"/>
+      <w:pPr>
+        <w:ind w:left="6480" w:hanging="180"/>
+      </w:pPr>
+    </w:lvl>
+  </w:abstractNum>
+  <w:abstractNum w:abstractNumId="1">
     <w:nsid w:val="05815213"/>
     <w:multiLevelType w:val="hybridMultilevel"/>
     <w:tmpl w:val="4114F666"/>
@@ -774,7 +1286,7 @@
       </w:rPr>
     </w:lvl>
   </w:abstractNum>
-  <w:abstractNum w:abstractNumId="1">
+  <w:abstractNum w:abstractNumId="2">
     <w:nsid w:val="12D060BC"/>
     <w:multiLevelType w:val="hybridMultilevel"/>
     <w:tmpl w:val="92DC8890"/>
@@ -863,7 +1375,7 @@
       </w:pPr>
     </w:lvl>
   </w:abstractNum>
-  <w:abstractNum w:abstractNumId="2">
+  <w:abstractNum w:abstractNumId="3">
     <w:nsid w:val="25E1690A"/>
     <w:multiLevelType w:val="hybridMultilevel"/>
     <w:tmpl w:val="B1AEE80E"/>
@@ -976,7 +1488,7 @@
       </w:rPr>
     </w:lvl>
   </w:abstractNum>
-  <w:abstractNum w:abstractNumId="3">
+  <w:abstractNum w:abstractNumId="4">
     <w:nsid w:val="691C37D3"/>
     <w:multiLevelType w:val="hybridMultilevel"/>
     <w:tmpl w:val="44283690"/>
@@ -1090,15 +1602,18 @@
     </w:lvl>
   </w:abstractNum>
   <w:num w:numId="1">
+    <w:abstractNumId w:val="2"/>
+  </w:num>
+  <w:num w:numId="2">
+    <w:abstractNumId w:val="3"/>
+  </w:num>
+  <w:num w:numId="3">
+    <w:abstractNumId w:val="4"/>
+  </w:num>
+  <w:num w:numId="4">
     <w:abstractNumId w:val="1"/>
   </w:num>
-  <w:num w:numId="2">
-    <w:abstractNumId w:val="2"/>
-  </w:num>
-  <w:num w:numId="3">
-    <w:abstractNumId w:val="3"/>
-  </w:num>
-  <w:num w:numId="4">
+  <w:num w:numId="5">
     <w:abstractNumId w:val="0"/>
   </w:num>
 </w:numbering>
@@ -1333,6 +1848,47 @@
       <w:contextualSpacing/>
     </w:pPr>
   </w:style>
+  <w:style w:type="character" w:styleId="Hyperlink">
+    <w:name w:val="Hyperlink"/>
+    <w:basedOn w:val="DefaultParagraphFont"/>
+    <w:uiPriority w:val="99"/>
+    <w:unhideWhenUsed/>
+    <w:rsid w:val="00D926D7"/>
+    <w:rPr>
+      <w:color w:val="0000FF" w:themeColor="hyperlink"/>
+      <w:u w:val="single"/>
+    </w:rPr>
+  </w:style>
+  <w:style w:type="paragraph" w:styleId="BalloonText">
+    <w:name w:val="Balloon Text"/>
+    <w:basedOn w:val="Normal"/>
+    <w:link w:val="BalloonTextChar"/>
+    <w:uiPriority w:val="99"/>
+    <w:semiHidden/>
+    <w:unhideWhenUsed/>
+    <w:rsid w:val="00D926D7"/>
+    <w:pPr>
+      <w:spacing w:after="0" w:line="240" w:lineRule="auto"/>
+    </w:pPr>
+    <w:rPr>
+      <w:rFonts w:ascii="Tahoma" w:hAnsi="Tahoma" w:cs="Tahoma"/>
+      <w:sz w:val="16"/>
+      <w:szCs w:val="16"/>
+    </w:rPr>
+  </w:style>
+  <w:style w:type="character" w:customStyle="1" w:styleId="BalloonTextChar">
+    <w:name w:val="Balloon Text Char"/>
+    <w:basedOn w:val="DefaultParagraphFont"/>
+    <w:link w:val="BalloonText"/>
+    <w:uiPriority w:val="99"/>
+    <w:semiHidden/>
+    <w:rsid w:val="00D926D7"/>
+    <w:rPr>
+      <w:rFonts w:ascii="Tahoma" w:hAnsi="Tahoma" w:cs="Tahoma"/>
+      <w:sz w:val="16"/>
+      <w:szCs w:val="16"/>
+    </w:rPr>
+  </w:style>
 </w:styles>
 </file>
 
@@ -1564,6 +2120,47 @@
       <w:ind w:left="720"/>
       <w:contextualSpacing/>
     </w:pPr>
+  </w:style>
+  <w:style w:type="character" w:styleId="Hyperlink">
+    <w:name w:val="Hyperlink"/>
+    <w:basedOn w:val="DefaultParagraphFont"/>
+    <w:uiPriority w:val="99"/>
+    <w:unhideWhenUsed/>
+    <w:rsid w:val="00D926D7"/>
+    <w:rPr>
+      <w:color w:val="0000FF" w:themeColor="hyperlink"/>
+      <w:u w:val="single"/>
+    </w:rPr>
+  </w:style>
+  <w:style w:type="paragraph" w:styleId="BalloonText">
+    <w:name w:val="Balloon Text"/>
+    <w:basedOn w:val="Normal"/>
+    <w:link w:val="BalloonTextChar"/>
+    <w:uiPriority w:val="99"/>
+    <w:semiHidden/>
+    <w:unhideWhenUsed/>
+    <w:rsid w:val="00D926D7"/>
+    <w:pPr>
+      <w:spacing w:after="0" w:line="240" w:lineRule="auto"/>
+    </w:pPr>
+    <w:rPr>
+      <w:rFonts w:ascii="Tahoma" w:hAnsi="Tahoma" w:cs="Tahoma"/>
+      <w:sz w:val="16"/>
+      <w:szCs w:val="16"/>
+    </w:rPr>
+  </w:style>
+  <w:style w:type="character" w:customStyle="1" w:styleId="BalloonTextChar">
+    <w:name w:val="Balloon Text Char"/>
+    <w:basedOn w:val="DefaultParagraphFont"/>
+    <w:link w:val="BalloonText"/>
+    <w:uiPriority w:val="99"/>
+    <w:semiHidden/>
+    <w:rsid w:val="00D926D7"/>
+    <w:rPr>
+      <w:rFonts w:ascii="Tahoma" w:hAnsi="Tahoma" w:cs="Tahoma"/>
+      <w:sz w:val="16"/>
+      <w:szCs w:val="16"/>
+    </w:rPr>
   </w:style>
 </w:styles>
 </file>

</xml_diff>